<commit_message>
ADD: bpr_py some fix
</commit_message>
<xml_diff>
--- a/recommendation/bpr/BPR算法设计文档.docx
+++ b/recommendation/bpr/BPR算法设计文档.docx
@@ -30,9 +30,6 @@
     <w:p>
       <w:pPr>
         <w:pStyle w:val="2"/>
-        <w:rPr>
-          <w:rFonts w:hint="eastAsia"/>
-        </w:rPr>
       </w:pPr>
       <w:r>
         <w:t xml:space="preserve">1. </w:t>
@@ -202,9 +199,6 @@
     <w:p>
       <w:pPr>
         <w:pStyle w:val="3"/>
-        <w:rPr>
-          <w:rFonts w:hint="eastAsia"/>
-        </w:rPr>
       </w:pPr>
       <w:r>
         <w:rPr>
@@ -232,7 +226,7 @@
       <w:pPr>
         <w:ind w:firstLineChars="300" w:firstLine="630"/>
         <w:rPr>
-          <w:rFonts w:ascii="Cambria Math" w:hAnsi="Cambria Math" w:hint="eastAsia"/>
+          <w:rFonts w:ascii="Cambria Math" w:hAnsi="Cambria Math"/>
         </w:rPr>
       </w:pPr>
       <w:r>
@@ -593,9 +587,6 @@
       <w:pPr>
         <w:pStyle w:val="a3"/>
         <w:ind w:left="1260" w:firstLineChars="0" w:firstLine="0"/>
-        <w:rPr>
-          <w:rFonts w:hint="eastAsia"/>
-        </w:rPr>
       </w:pPr>
       <w:r>
         <w:rPr>
@@ -667,9 +658,6 @@
       <w:pPr>
         <w:pStyle w:val="a3"/>
         <w:ind w:left="1260" w:firstLineChars="0" w:firstLine="0"/>
-        <w:rPr>
-          <w:rFonts w:hint="eastAsia"/>
-        </w:rPr>
       </w:pPr>
       <w:r>
         <w:rPr>
@@ -741,98 +729,63 @@
       <w:pPr>
         <w:pStyle w:val="a3"/>
         <w:ind w:left="1260" w:firstLineChars="0" w:firstLine="0"/>
-        <w:rPr>
-          <w:rFonts w:hint="eastAsia"/>
-        </w:rPr>
       </w:pPr>
     </w:p>
     <w:p>
       <w:pPr>
         <w:pStyle w:val="a3"/>
         <w:ind w:left="1260" w:firstLineChars="0" w:firstLine="0"/>
-        <w:rPr>
-          <w:rFonts w:hint="eastAsia"/>
-        </w:rPr>
       </w:pPr>
     </w:p>
     <w:p>
       <w:pPr>
         <w:pStyle w:val="a3"/>
         <w:ind w:left="1260" w:firstLineChars="0" w:firstLine="0"/>
-        <w:rPr>
-          <w:rFonts w:hint="eastAsia"/>
-        </w:rPr>
       </w:pPr>
     </w:p>
     <w:p>
       <w:pPr>
         <w:pStyle w:val="a3"/>
         <w:ind w:left="1260" w:firstLineChars="0" w:firstLine="0"/>
-        <w:rPr>
-          <w:rFonts w:hint="eastAsia"/>
-        </w:rPr>
       </w:pPr>
     </w:p>
     <w:p>
       <w:pPr>
         <w:pStyle w:val="a3"/>
         <w:ind w:left="1260" w:firstLineChars="0" w:firstLine="0"/>
-        <w:rPr>
-          <w:rFonts w:hint="eastAsia"/>
-        </w:rPr>
       </w:pPr>
     </w:p>
     <w:p>
       <w:pPr>
         <w:pStyle w:val="a3"/>
         <w:ind w:left="1260" w:firstLineChars="0" w:firstLine="0"/>
-        <w:rPr>
-          <w:rFonts w:hint="eastAsia"/>
-        </w:rPr>
       </w:pPr>
     </w:p>
     <w:p>
       <w:pPr>
         <w:pStyle w:val="a3"/>
         <w:ind w:left="1260" w:firstLineChars="0" w:firstLine="0"/>
-        <w:rPr>
-          <w:rFonts w:hint="eastAsia"/>
-        </w:rPr>
       </w:pPr>
     </w:p>
     <w:p>
       <w:pPr>
         <w:pStyle w:val="a3"/>
         <w:ind w:left="1260" w:firstLineChars="0" w:firstLine="0"/>
-        <w:rPr>
-          <w:rFonts w:hint="eastAsia"/>
-        </w:rPr>
       </w:pPr>
     </w:p>
     <w:p>
       <w:pPr>
         <w:pStyle w:val="a3"/>
         <w:ind w:left="1260" w:firstLineChars="0" w:firstLine="0"/>
-        <w:rPr>
-          <w:rFonts w:hint="eastAsia"/>
-        </w:rPr>
       </w:pPr>
     </w:p>
     <w:p>
       <w:pPr>
         <w:pStyle w:val="a3"/>
         <w:ind w:left="1260" w:firstLineChars="0" w:firstLine="0"/>
-        <w:rPr>
-          <w:rFonts w:hint="eastAsia"/>
-        </w:rPr>
       </w:pPr>
     </w:p>
     <w:p>
-      <w:pPr>
-        <w:rPr>
-          <w:rFonts w:hint="eastAsia"/>
-        </w:rPr>
-      </w:pPr>
       <w:r>
         <w:rPr>
           <w:rFonts w:hint="eastAsia"/>
@@ -896,9 +849,6 @@
           <w:ilvl w:val="2"/>
           <w:numId w:val="29"/>
         </w:numPr>
-        <w:rPr>
-          <w:rFonts w:hint="eastAsia"/>
-        </w:rPr>
       </w:pPr>
       <w:r>
         <w:rPr>
@@ -910,9 +860,6 @@
     <w:p>
       <w:pPr>
         <w:jc w:val="left"/>
-        <w:rPr>
-          <w:rFonts w:hint="eastAsia"/>
-        </w:rPr>
       </w:pPr>
       <w:r>
         <w:rPr>
@@ -946,11 +893,6 @@
       </w:r>
     </w:p>
     <w:p>
-      <w:pPr>
-        <w:rPr>
-          <w:rFonts w:hint="eastAsia"/>
-        </w:rPr>
-      </w:pPr>
       <w:r>
         <w:rPr>
           <w:rFonts w:hint="eastAsia"/>
@@ -1009,11 +951,6 @@
       </w:r>
     </w:p>
     <w:p>
-      <w:pPr>
-        <w:rPr>
-          <w:rFonts w:hint="eastAsia"/>
-        </w:rPr>
-      </w:pPr>
       <w:r>
         <w:rPr>
           <w:rFonts w:hint="eastAsia"/>
@@ -1081,9 +1018,6 @@
       <w:pPr>
         <w:wordWrap w:val="0"/>
         <w:jc w:val="right"/>
-        <w:rPr>
-          <w:rFonts w:hint="eastAsia"/>
-        </w:rPr>
       </w:pPr>
       <m:oMath>
         <m:sSub>
@@ -1232,11 +1166,6 @@
       </w:r>
     </w:p>
     <w:p>
-      <w:pPr>
-        <w:rPr>
-          <w:rFonts w:hint="eastAsia"/>
-        </w:rPr>
-      </w:pPr>
       <w:r>
         <w:rPr>
           <w:rFonts w:hint="eastAsia"/>
@@ -1306,9 +1235,6 @@
         <w:wordWrap w:val="0"/>
         <w:ind w:firstLineChars="0" w:firstLine="0"/>
         <w:jc w:val="right"/>
-        <w:rPr>
-          <w:rFonts w:hint="eastAsia"/>
-        </w:rPr>
       </w:pPr>
       <m:oMath>
         <m:r>
@@ -1596,9 +1522,6 @@
         </w:numPr>
         <w:ind w:right="210" w:firstLineChars="0"/>
         <w:jc w:val="left"/>
-        <w:rPr>
-          <w:rFonts w:hint="eastAsia"/>
-        </w:rPr>
       </w:pPr>
       <m:oMath>
         <m:r>
@@ -1692,9 +1615,6 @@
     <w:p>
       <w:pPr>
         <w:pStyle w:val="4"/>
-        <w:rPr>
-          <w:rFonts w:hint="eastAsia"/>
-        </w:rPr>
       </w:pPr>
       <w:r>
         <w:rPr>
@@ -1713,11 +1633,6 @@
       </w:r>
     </w:p>
     <w:p>
-      <w:pPr>
-        <w:rPr>
-          <w:rFonts w:hint="eastAsia"/>
-        </w:rPr>
-      </w:pPr>
       <w:r>
         <w:rPr>
           <w:rFonts w:hint="eastAsia"/>
@@ -1951,9 +1866,6 @@
       <w:pPr>
         <w:wordWrap w:val="0"/>
         <w:jc w:val="right"/>
-        <w:rPr>
-          <w:rFonts w:hint="eastAsia"/>
-        </w:rPr>
       </w:pPr>
       <m:oMath>
         <m:acc>
@@ -2027,11 +1939,6 @@
       </w:r>
     </w:p>
     <w:p>
-      <w:pPr>
-        <w:rPr>
-          <w:rFonts w:hint="eastAsia"/>
-        </w:rPr>
-      </w:pPr>
       <w:r>
         <w:rPr>
           <w:rFonts w:hint="eastAsia"/>
@@ -2093,9 +2000,6 @@
       <w:pPr>
         <w:wordWrap w:val="0"/>
         <w:jc w:val="right"/>
-        <w:rPr>
-          <w:rFonts w:hint="eastAsia"/>
-        </w:rPr>
       </w:pPr>
       <m:oMath>
         <m:sSub>
@@ -2328,11 +2232,6 @@
       </w:r>
     </w:p>
     <w:p>
-      <w:pPr>
-        <w:rPr>
-          <w:rFonts w:hint="eastAsia"/>
-        </w:rPr>
-      </w:pPr>
       <w:r>
         <w:rPr>
           <w:rFonts w:hint="eastAsia"/>
@@ -2401,14 +2300,26 @@
     <w:p>
       <w:pPr>
         <w:rPr>
+          <w:rFonts w:ascii="Cambria Math" w:hAnsi="Cambria Math"/>
+        </w:rPr>
+      </w:pPr>
+      <w:r>
+        <w:rPr>
           <w:rFonts w:ascii="Cambria Math" w:hAnsi="Cambria Math" w:hint="eastAsia"/>
         </w:rPr>
-      </w:pPr>
+        <w:t>将任意用户</w:t>
+      </w:r>
+      <w:r>
+        <w:rPr>
+          <w:rFonts w:ascii="Cambria Math" w:hAnsi="Cambria Math"/>
+        </w:rPr>
+        <w:t>u</w:t>
+      </w:r>
       <w:r>
         <w:rPr>
           <w:rFonts w:ascii="Cambria Math" w:hAnsi="Cambria Math" w:hint="eastAsia"/>
         </w:rPr>
-        <w:t>将任意用户</w:t>
+        <w:t>对应的物品进行标记，如果用户</w:t>
       </w:r>
       <w:r>
         <w:rPr>
@@ -2420,19 +2331,85 @@
         <w:rPr>
           <w:rFonts w:ascii="Cambria Math" w:hAnsi="Cambria Math" w:hint="eastAsia"/>
         </w:rPr>
-        <w:t>对应的物品进行标记，如果用户</w:t>
-      </w:r>
+        <w:t>在同时有物品</w:t>
+      </w:r>
+      <w:proofErr w:type="spellStart"/>
       <w:r>
         <w:rPr>
           <w:rFonts w:ascii="Cambria Math" w:hAnsi="Cambria Math"/>
         </w:rPr>
+        <w:t>i</w:t>
+      </w:r>
+      <w:proofErr w:type="spellEnd"/>
+      <w:r>
+        <w:rPr>
+          <w:rFonts w:ascii="Cambria Math" w:hAnsi="Cambria Math" w:hint="eastAsia"/>
+        </w:rPr>
+        <w:t>和</w:t>
+      </w:r>
+      <w:r>
+        <w:rPr>
+          <w:rFonts w:ascii="Cambria Math" w:hAnsi="Cambria Math"/>
+        </w:rPr>
+        <w:t>j</w:t>
+      </w:r>
+      <w:r>
+        <w:rPr>
+          <w:rFonts w:ascii="Cambria Math" w:hAnsi="Cambria Math" w:hint="eastAsia"/>
+        </w:rPr>
+        <w:t>的时候点击了</w:t>
+      </w:r>
+      <w:proofErr w:type="spellStart"/>
+      <w:r>
+        <w:rPr>
+          <w:rFonts w:ascii="Cambria Math" w:hAnsi="Cambria Math"/>
+        </w:rPr>
+        <w:t>i</w:t>
+      </w:r>
+      <w:proofErr w:type="spellEnd"/>
+      <w:r>
+        <w:rPr>
+          <w:rFonts w:ascii="Cambria Math" w:hAnsi="Cambria Math" w:hint="eastAsia"/>
+        </w:rPr>
+        <w:t>，那么我们就得到了一个三元组</w:t>
+      </w:r>
+      <w:r>
+        <w:rPr>
+          <w:rFonts w:ascii="Cambria Math" w:hAnsi="Cambria Math"/>
+        </w:rPr>
+        <w:t>&lt;</w:t>
+      </w:r>
+      <w:proofErr w:type="spellStart"/>
+      <w:r>
+        <w:rPr>
+          <w:rFonts w:ascii="Cambria Math" w:hAnsi="Cambria Math"/>
+        </w:rPr>
+        <w:t>u,i,j</w:t>
+      </w:r>
+      <w:proofErr w:type="spellEnd"/>
+      <w:r>
+        <w:rPr>
+          <w:rFonts w:ascii="Cambria Math" w:hAnsi="Cambria Math"/>
+        </w:rPr>
+        <w:t>&gt;</w:t>
+      </w:r>
+      <w:r>
+        <w:rPr>
+          <w:rFonts w:ascii="Cambria Math" w:hAnsi="Cambria Math" w:hint="eastAsia"/>
+        </w:rPr>
+        <w:t>，它表示对用户</w:t>
+      </w:r>
+      <w:r>
+        <w:rPr>
+          <w:rFonts w:ascii="Cambria Math" w:hAnsi="Cambria Math"/>
+        </w:rPr>
         <w:t>u</w:t>
       </w:r>
       <w:r>
         <w:rPr>
           <w:rFonts w:ascii="Cambria Math" w:hAnsi="Cambria Math" w:hint="eastAsia"/>
         </w:rPr>
-        <w:t>在同时有物品</w:t>
+        <w:t>来说，</w:t>
       </w:r>
       <w:proofErr w:type="spellStart"/>
       <w:r>
@@ -2446,7 +2423,7 @@
         <w:rPr>
           <w:rFonts w:ascii="Cambria Math" w:hAnsi="Cambria Math" w:hint="eastAsia"/>
         </w:rPr>
-        <w:t>和</w:t>
+        <w:t>的排序要比</w:t>
       </w:r>
       <w:r>
         <w:rPr>
@@ -2458,132 +2435,60 @@
         <w:rPr>
           <w:rFonts w:ascii="Cambria Math" w:hAnsi="Cambria Math" w:hint="eastAsia"/>
         </w:rPr>
-        <w:t>的时候点击了</w:t>
-      </w:r>
-      <w:proofErr w:type="spellStart"/>
+        <w:t>靠前。如果对于用户</w:t>
+      </w:r>
       <w:r>
         <w:rPr>
           <w:rFonts w:ascii="Cambria Math" w:hAnsi="Cambria Math"/>
         </w:rPr>
-        <w:t>i</w:t>
-      </w:r>
-      <w:proofErr w:type="spellEnd"/>
+        <w:t>u</w:t>
+      </w:r>
       <w:r>
         <w:rPr>
           <w:rFonts w:ascii="Cambria Math" w:hAnsi="Cambria Math" w:hint="eastAsia"/>
         </w:rPr>
-        <w:t>，那么我们就得到了一个三元组</w:t>
+        <w:t>来说我们有</w:t>
       </w:r>
       <w:r>
         <w:rPr>
           <w:rFonts w:ascii="Cambria Math" w:hAnsi="Cambria Math"/>
         </w:rPr>
-        <w:t>&lt;</w:t>
-      </w:r>
-      <w:proofErr w:type="spellStart"/>
+        <w:t>m</w:t>
+      </w:r>
+      <w:proofErr w:type="gramStart"/>
+      <w:r>
+        <w:rPr>
+          <w:rFonts w:ascii="Cambria Math" w:hAnsi="Cambria Math" w:hint="eastAsia"/>
+        </w:rPr>
+        <w:t>组这样</w:t>
+      </w:r>
+      <w:proofErr w:type="gramEnd"/>
+      <w:r>
+        <w:rPr>
+          <w:rFonts w:ascii="Cambria Math" w:hAnsi="Cambria Math" w:hint="eastAsia"/>
+        </w:rPr>
+        <w:t>的反馈，那么我们就可以得到</w:t>
+      </w:r>
       <w:r>
         <w:rPr>
           <w:rFonts w:ascii="Cambria Math" w:hAnsi="Cambria Math"/>
         </w:rPr>
-        <w:t>u,i,j</w:t>
-      </w:r>
-      <w:proofErr w:type="spellEnd"/>
-      <w:r>
-        <w:rPr>
-          <w:rFonts w:ascii="Cambria Math" w:hAnsi="Cambria Math"/>
-        </w:rPr>
-        <w:t>&gt;</w:t>
-      </w:r>
+        <w:t>m</w:t>
+      </w:r>
+      <w:proofErr w:type="gramStart"/>
       <w:r>
         <w:rPr>
           <w:rFonts w:ascii="Cambria Math" w:hAnsi="Cambria Math" w:hint="eastAsia"/>
         </w:rPr>
-        <w:t>，它表示对用户</w:t>
-      </w:r>
-      <w:r>
-        <w:rPr>
-          <w:rFonts w:ascii="Cambria Math" w:hAnsi="Cambria Math"/>
-        </w:rPr>
-        <w:t>u</w:t>
-      </w:r>
+        <w:t>组用</w:t>
+      </w:r>
+      <w:proofErr w:type="gramEnd"/>
       <w:r>
         <w:rPr>
           <w:rFonts w:ascii="Cambria Math" w:hAnsi="Cambria Math" w:hint="eastAsia"/>
         </w:rPr>
-        <w:t>来说，</w:t>
-      </w:r>
-      <w:proofErr w:type="spellStart"/>
-      <w:r>
-        <w:rPr>
-          <w:rFonts w:ascii="Cambria Math" w:hAnsi="Cambria Math"/>
-        </w:rPr>
-        <w:t>i</w:t>
-      </w:r>
-      <w:proofErr w:type="spellEnd"/>
-      <w:r>
-        <w:rPr>
-          <w:rFonts w:ascii="Cambria Math" w:hAnsi="Cambria Math" w:hint="eastAsia"/>
-        </w:rPr>
-        <w:t>的排序要比</w:t>
-      </w:r>
-      <w:r>
-        <w:rPr>
-          <w:rFonts w:ascii="Cambria Math" w:hAnsi="Cambria Math"/>
-        </w:rPr>
-        <w:t>j</w:t>
-      </w:r>
-      <w:r>
-        <w:rPr>
-          <w:rFonts w:ascii="Cambria Math" w:hAnsi="Cambria Math" w:hint="eastAsia"/>
-        </w:rPr>
-        <w:t>靠前。如果对于用户</w:t>
-      </w:r>
-      <w:r>
-        <w:rPr>
-          <w:rFonts w:ascii="Cambria Math" w:hAnsi="Cambria Math"/>
-        </w:rPr>
-        <w:t>u</w:t>
-      </w:r>
-      <w:r>
-        <w:rPr>
-          <w:rFonts w:ascii="Cambria Math" w:hAnsi="Cambria Math" w:hint="eastAsia"/>
-        </w:rPr>
-        <w:t>来说我们有</w:t>
-      </w:r>
-      <w:r>
-        <w:rPr>
-          <w:rFonts w:ascii="Cambria Math" w:hAnsi="Cambria Math"/>
-        </w:rPr>
-        <w:t>m</w:t>
-      </w:r>
-      <w:proofErr w:type="gramStart"/>
-      <w:r>
-        <w:rPr>
-          <w:rFonts w:ascii="Cambria Math" w:hAnsi="Cambria Math" w:hint="eastAsia"/>
-        </w:rPr>
-        <w:t>组这样</w:t>
-      </w:r>
-      <w:proofErr w:type="gramEnd"/>
-      <w:r>
-        <w:rPr>
-          <w:rFonts w:ascii="Cambria Math" w:hAnsi="Cambria Math" w:hint="eastAsia"/>
-        </w:rPr>
-        <w:t>的反馈，那么我们就可以得到</w:t>
-      </w:r>
-      <w:r>
-        <w:rPr>
-          <w:rFonts w:ascii="Cambria Math" w:hAnsi="Cambria Math"/>
-        </w:rPr>
-        <w:t>m</w:t>
-      </w:r>
-      <w:proofErr w:type="gramStart"/>
-      <w:r>
-        <w:rPr>
-          <w:rFonts w:ascii="Cambria Math" w:hAnsi="Cambria Math" w:hint="eastAsia"/>
-        </w:rPr>
-        <w:t>组用户</w:t>
-      </w:r>
-      <w:proofErr w:type="gramEnd"/>
+        <w:t>户</w:t>
+      </w:r>
       <w:r>
         <w:rPr>
           <w:rFonts w:ascii="Cambria Math" w:hAnsi="Cambria Math"/>
@@ -2621,11 +2526,6 @@
       </w:r>
     </w:p>
     <w:p>
-      <w:pPr>
-        <w:rPr>
-          <w:rFonts w:hint="eastAsia"/>
-        </w:rPr>
-      </w:pPr>
       <w:r>
         <w:rPr>
           <w:rFonts w:hint="eastAsia"/>
@@ -2639,9 +2539,6 @@
         <w:wordWrap w:val="0"/>
         <w:ind w:left="360" w:firstLineChars="0" w:firstLine="0"/>
         <w:jc w:val="center"/>
-        <w:rPr>
-          <w:rFonts w:hint="eastAsia"/>
-        </w:rPr>
       </w:pPr>
       <m:oMath>
         <m:r>
@@ -2788,9 +2685,6 @@
     <w:p>
       <w:pPr>
         <w:ind w:right="105"/>
-        <w:rPr>
-          <w:rFonts w:hint="eastAsia"/>
-        </w:rPr>
       </w:pPr>
       <w:r>
         <w:rPr>
@@ -2881,9 +2775,6 @@
       <w:pPr>
         <w:pStyle w:val="a3"/>
         <w:ind w:left="360"/>
-        <w:rPr>
-          <w:rFonts w:hint="eastAsia"/>
-        </w:rPr>
       </w:pPr>
       <m:oMathPara>
         <m:oMathParaPr>
@@ -3306,9 +3197,6 @@
       <w:pPr>
         <w:pStyle w:val="a3"/>
         <w:ind w:left="840" w:firstLineChars="0"/>
-        <w:rPr>
-          <w:rFonts w:hint="eastAsia"/>
-        </w:rPr>
       </w:pPr>
       <w:r>
         <w:rPr>
@@ -3329,9 +3217,6 @@
         <w:wordWrap w:val="0"/>
         <w:ind w:left="360" w:firstLineChars="0" w:firstLine="0"/>
         <w:jc w:val="center"/>
-        <w:rPr>
-          <w:rFonts w:hint="eastAsia"/>
-        </w:rPr>
       </w:pPr>
       <m:oMath>
         <m:r>
@@ -3446,9 +3331,6 @@
       <w:pPr>
         <w:pStyle w:val="a3"/>
         <w:ind w:left="360" w:firstLineChars="0" w:firstLine="0"/>
-        <w:rPr>
-          <w:rFonts w:hint="eastAsia"/>
-        </w:rPr>
       </w:pPr>
       <w:r>
         <w:rPr>
@@ -3487,9 +3369,6 @@
         <w:wordWrap w:val="0"/>
         <w:ind w:left="360" w:firstLineChars="0" w:firstLine="0"/>
         <w:jc w:val="center"/>
-        <w:rPr>
-          <w:rFonts w:hint="eastAsia"/>
-        </w:rPr>
       </w:pPr>
       <m:oMath>
         <m:r>
@@ -3649,9 +3528,6 @@
       <w:pPr>
         <w:pStyle w:val="a3"/>
         <w:ind w:left="360" w:firstLineChars="0" w:firstLine="0"/>
-        <w:rPr>
-          <w:rFonts w:hint="eastAsia"/>
-        </w:rPr>
       </w:pPr>
       <w:r>
         <w:rPr>
@@ -3706,9 +3582,6 @@
       <w:pPr>
         <w:pStyle w:val="a3"/>
         <w:ind w:left="360" w:firstLineChars="0" w:firstLine="0"/>
-        <w:rPr>
-          <w:rFonts w:hint="eastAsia"/>
-        </w:rPr>
       </w:pPr>
       <m:oMathPara>
         <m:oMathParaPr>
@@ -3963,26 +3836,12 @@
             <w:rPr>
               <w:rFonts w:ascii="Cambria Math" w:eastAsiaTheme="minorHAnsi" w:hAnsi="Cambria Math"/>
             </w:rPr>
-            <m:t xml:space="preserve">  </m:t>
-          </m:r>
-          <m:r>
-            <m:rPr>
-              <m:sty m:val="p"/>
-            </m:rPr>
-            <w:rPr>
-              <w:rFonts w:ascii="Cambria Math" w:eastAsiaTheme="minorHAnsi" w:hAnsi="Cambria Math"/>
-            </w:rPr>
-            <m:t xml:space="preserve"> </m:t>
+            <m:t xml:space="preserve">   </m:t>
           </m:r>
         </m:oMath>
       </m:oMathPara>
     </w:p>
     <w:p>
-      <w:pPr>
-        <w:rPr>
-          <w:rFonts w:hint="eastAsia"/>
-        </w:rPr>
-      </w:pPr>
       <w:r>
         <w:rPr>
           <w:rFonts w:hint="eastAsia"/>
@@ -4045,9 +3904,6 @@
         <w:wordWrap w:val="0"/>
         <w:ind w:left="420" w:firstLineChars="0" w:firstLine="0"/>
         <w:jc w:val="center"/>
-        <w:rPr>
-          <w:rFonts w:hint="eastAsia"/>
-        </w:rPr>
       </w:pPr>
       <m:oMath>
         <m:func>
@@ -4165,9 +4021,6 @@
     <w:p>
       <w:pPr>
         <w:jc w:val="left"/>
-        <w:rPr>
-          <w:rFonts w:hint="eastAsia"/>
-        </w:rPr>
       </w:pPr>
       <w:r>
         <w:rPr>
@@ -4216,9 +4069,6 @@
       <w:pPr>
         <w:pStyle w:val="a3"/>
         <w:ind w:left="1060" w:firstLineChars="0" w:firstLine="0"/>
-        <w:rPr>
-          <w:rFonts w:hint="eastAsia"/>
-        </w:rPr>
       </w:pPr>
       <m:oMathPara>
         <m:oMathParaPr>
@@ -4875,9 +4725,6 @@
     <w:p>
       <w:pPr>
         <w:jc w:val="left"/>
-        <w:rPr>
-          <w:rFonts w:hint="eastAsia"/>
-        </w:rPr>
       </w:pPr>
       <w:r>
         <w:rPr>
@@ -4890,9 +4737,6 @@
       <w:pPr>
         <w:pStyle w:val="a3"/>
         <w:ind w:left="420" w:right="210" w:firstLineChars="0" w:firstLine="0"/>
-        <w:rPr>
-          <w:rFonts w:hint="eastAsia"/>
-        </w:rPr>
       </w:pPr>
       <m:oMathPara>
         <m:oMathParaPr>
@@ -5309,9 +5153,6 @@
     <w:p>
       <w:pPr>
         <w:ind w:right="210"/>
-        <w:rPr>
-          <w:rFonts w:hint="eastAsia"/>
-        </w:rPr>
       </w:pPr>
       <w:r>
         <w:rPr>
@@ -5324,9 +5165,6 @@
       <w:pPr>
         <w:pStyle w:val="a3"/>
         <w:ind w:left="420" w:right="210" w:firstLineChars="0" w:firstLine="0"/>
-        <w:rPr>
-          <w:rFonts w:hint="eastAsia"/>
-        </w:rPr>
       </w:pPr>
       <m:oMathPara>
         <m:oMathParaPr>
@@ -5633,9 +5471,6 @@
     <w:p>
       <w:pPr>
         <w:ind w:right="210"/>
-        <w:rPr>
-          <w:rFonts w:hint="eastAsia"/>
-        </w:rPr>
       </w:pPr>
       <w:r>
         <w:rPr>
@@ -5647,9 +5482,6 @@
     <w:p>
       <w:pPr>
         <w:ind w:right="210"/>
-        <w:rPr>
-          <w:rFonts w:hint="eastAsia"/>
-        </w:rPr>
       </w:pPr>
       <m:oMathPara>
         <m:oMath>
@@ -6082,9 +5914,6 @@
     <w:p>
       <w:pPr>
         <w:pStyle w:val="2"/>
-        <w:rPr>
-          <w:rFonts w:hint="eastAsia"/>
-        </w:rPr>
       </w:pPr>
       <w:r>
         <w:t xml:space="preserve">2 </w:t>
@@ -6170,9 +5999,6 @@
     <w:p>
       <w:pPr>
         <w:pStyle w:val="3"/>
-        <w:rPr>
-          <w:rFonts w:hint="eastAsia"/>
-        </w:rPr>
       </w:pPr>
       <w:r>
         <w:rPr>
@@ -6209,11 +6035,6 @@
       </w:r>
     </w:p>
     <w:p>
-      <w:pPr>
-        <w:rPr>
-          <w:rFonts w:hint="eastAsia"/>
-        </w:rPr>
-      </w:pPr>
       <w:r>
         <w:rPr>
           <w:rFonts w:hint="eastAsia"/>
@@ -6264,11 +6085,6 @@
       </w:r>
     </w:p>
     <w:p>
-      <w:pPr>
-        <w:rPr>
-          <w:rFonts w:hint="eastAsia"/>
-        </w:rPr>
-      </w:pPr>
       <w:r>
         <w:rPr>
           <w:rFonts w:hint="eastAsia"/>
@@ -6295,11 +6111,6 @@
       </w:r>
     </w:p>
     <w:p>
-      <w:pPr>
-        <w:rPr>
-          <w:rFonts w:hint="eastAsia"/>
-        </w:rPr>
-      </w:pPr>
       <w:r>
         <w:rPr>
           <w:rFonts w:hint="eastAsia"/>
@@ -6332,11 +6143,6 @@
       </w:r>
     </w:p>
     <w:p>
-      <w:pPr>
-        <w:rPr>
-          <w:rFonts w:hint="eastAsia"/>
-        </w:rPr>
-      </w:pPr>
       <w:r>
         <w:rPr>
           <w:rFonts w:hint="eastAsia"/>
@@ -6355,9 +6161,6 @@
         <w:pStyle w:val="a3"/>
         <w:ind w:left="1260" w:firstLineChars="0" w:firstLine="0"/>
         <w:jc w:val="left"/>
-        <w:rPr>
-          <w:rFonts w:hint="eastAsia"/>
-        </w:rPr>
       </w:pPr>
       <m:oMathPara>
         <m:oMathParaPr>
@@ -6720,9 +6523,6 @@
         <w:pStyle w:val="a3"/>
         <w:ind w:left="1260" w:firstLineChars="0" w:firstLine="0"/>
         <w:jc w:val="left"/>
-        <w:rPr>
-          <w:rFonts w:hint="eastAsia"/>
-        </w:rPr>
       </w:pPr>
       <m:oMathPara>
         <m:oMathParaPr>
@@ -7041,9 +6841,6 @@
         <w:pStyle w:val="a3"/>
         <w:ind w:left="1260" w:firstLineChars="0" w:firstLine="0"/>
         <w:jc w:val="left"/>
-        <w:rPr>
-          <w:rFonts w:hint="eastAsia"/>
-        </w:rPr>
       </w:pPr>
       <m:oMathPara>
         <m:oMathParaPr>
@@ -7516,11 +7313,6 @@
       </w:r>
     </w:p>
     <w:p>
-      <w:pPr>
-        <w:rPr>
-          <w:rFonts w:hint="eastAsia"/>
-        </w:rPr>
-      </w:pPr>
       <w:r>
         <w:rPr>
           <w:noProof/>
@@ -7693,11 +7485,6 @@
       </w:r>
     </w:p>
     <w:p>
-      <w:pPr>
-        <w:rPr>
-          <w:rFonts w:hint="eastAsia"/>
-        </w:rPr>
-      </w:pPr>
       <w:r>
         <w:rPr>
           <w:noProof/>
@@ -7881,11 +7668,6 @@
       </w:r>
     </w:p>
     <w:p>
-      <w:pPr>
-        <w:rPr>
-          <w:rFonts w:hint="eastAsia"/>
-        </w:rPr>
-      </w:pPr>
       <w:r>
         <w:rPr>
           <w:noProof/>
@@ -8057,11 +7839,6 @@
       </w:r>
     </w:p>
     <w:p>
-      <w:pPr>
-        <w:rPr>
-          <w:rFonts w:hint="eastAsia"/>
-        </w:rPr>
-      </w:pPr>
       <w:r>
         <w:rPr>
           <w:noProof/>
@@ -8165,9 +7942,6 @@
         <w:tabs>
           <w:tab w:val="left" w:pos="1000"/>
         </w:tabs>
-        <w:rPr>
-          <w:rFonts w:hint="eastAsia"/>
-        </w:rPr>
       </w:pPr>
       <w:r>
         <w:rPr>
@@ -8251,7 +8025,6 @@
     <w:p>
       <w:pPr>
         <w:rPr>
-          <w:rFonts w:hint="eastAsia"/>
           <w:b/>
         </w:rPr>
       </w:pPr>
@@ -8313,7 +8086,7 @@
         <w:rPr>
           <w:rFonts w:hint="eastAsia"/>
         </w:rPr>
-        <w:t>推荐预测</w:t>
+        <w:t>AUC</w:t>
       </w:r>
     </w:p>
     <w:p>
@@ -8338,7 +8111,6 @@
       </w:r>
       <w:r>
         <w:rPr>
-          <w:rFonts w:hint="eastAsia"/>
           <w:b/>
         </w:rPr>
         <w:t>Python</w:t>
@@ -8352,20 +8124,16 @@
       </w:r>
     </w:p>
     <w:p>
-      <w:pPr>
-        <w:rPr>
-          <w:rFonts w:hint="eastAsia"/>
-        </w:rPr>
-      </w:pPr>
       <w:r>
         <w:rPr>
           <w:noProof/>
         </w:rPr>
+        <w:lastRenderedPageBreak/>
         <w:drawing>
-          <wp:inline distT="0" distB="0" distL="0" distR="0" wp14:anchorId="2A8D44CC" wp14:editId="08950CB2">
-            <wp:extent cx="3803845" cy="1822544"/>
-            <wp:effectExtent l="0" t="0" r="6350" b="6350"/>
-            <wp:docPr id="10" name="图片 10"/>
+          <wp:inline distT="0" distB="0" distL="0" distR="0" wp14:anchorId="371D7C4B" wp14:editId="04ED1436">
+            <wp:extent cx="5274310" cy="4077970"/>
+            <wp:effectExtent l="0" t="0" r="2540" b="0"/>
+            <wp:docPr id="21" name="图片 21"/>
             <wp:cNvGraphicFramePr>
               <a:graphicFrameLocks xmlns:a="http://schemas.openxmlformats.org/drawingml/2006/main" noChangeAspect="1"/>
             </wp:cNvGraphicFramePr>
@@ -8385,7 +8153,7 @@
                   <pic:spPr>
                     <a:xfrm>
                       <a:off x="0" y="0"/>
-                      <a:ext cx="3803845" cy="1822544"/>
+                      <a:ext cx="5274310" cy="4077970"/>
                     </a:xfrm>
                     <a:prstGeom prst="rect">
                       <a:avLst/>
@@ -8400,16 +8168,24 @@
     </w:p>
     <w:p>
       <w:pPr>
-        <w:pStyle w:val="a3"/>
-        <w:numPr>
-          <w:ilvl w:val="0"/>
-          <w:numId w:val="31"/>
-        </w:numPr>
-        <w:ind w:firstLineChars="0"/>
         <w:rPr>
           <w:b/>
         </w:rPr>
       </w:pPr>
+      <w:r>
+        <w:rPr>
+          <w:rFonts w:hint="eastAsia"/>
+          <w:b/>
+        </w:rPr>
+        <w:t>2</w:t>
+      </w:r>
+      <w:r>
+        <w:rPr>
+          <w:rFonts w:hint="eastAsia"/>
+          <w:b/>
+        </w:rPr>
+        <w:t>）</w:t>
+      </w:r>
       <w:proofErr w:type="spellStart"/>
       <w:r>
         <w:rPr>
@@ -8428,15 +8204,21 @@
       </w:r>
     </w:p>
     <w:p>
+      <w:pPr>
+        <w:rPr>
+          <w:rFonts w:hint="eastAsia"/>
+          <w:b/>
+        </w:rPr>
+      </w:pPr>
       <w:r>
         <w:rPr>
           <w:noProof/>
         </w:rPr>
         <w:drawing>
-          <wp:inline distT="0" distB="0" distL="0" distR="0" wp14:anchorId="7112727E" wp14:editId="6BBF3A71">
-            <wp:extent cx="3905451" cy="1714588"/>
-            <wp:effectExtent l="0" t="0" r="0" b="0"/>
-            <wp:docPr id="16" name="图片 16"/>
+          <wp:inline distT="0" distB="0" distL="0" distR="0" wp14:anchorId="3ED7B31B" wp14:editId="759F7ADD">
+            <wp:extent cx="5274310" cy="1304925"/>
+            <wp:effectExtent l="0" t="0" r="2540" b="9525"/>
+            <wp:docPr id="22" name="图片 22"/>
             <wp:cNvGraphicFramePr>
               <a:graphicFrameLocks xmlns:a="http://schemas.openxmlformats.org/drawingml/2006/main" noChangeAspect="1"/>
             </wp:cNvGraphicFramePr>
@@ -8456,6 +8238,183 @@
                   <pic:spPr>
                     <a:xfrm>
                       <a:off x="0" y="0"/>
+                      <a:ext cx="5274310" cy="1304925"/>
+                    </a:xfrm>
+                    <a:prstGeom prst="rect">
+                      <a:avLst/>
+                    </a:prstGeom>
+                  </pic:spPr>
+                </pic:pic>
+              </a:graphicData>
+            </a:graphic>
+          </wp:inline>
+        </w:drawing>
+      </w:r>
+      <w:bookmarkStart w:id="0" w:name="_GoBack"/>
+      <w:bookmarkEnd w:id="0"/>
+    </w:p>
+    <w:p>
+      <w:pPr>
+        <w:pStyle w:val="4"/>
+      </w:pPr>
+      <w:r>
+        <w:rPr>
+          <w:rFonts w:hint="eastAsia"/>
+        </w:rPr>
+        <w:t>2</w:t>
+      </w:r>
+      <w:r>
+        <w:t>.2.</w:t>
+      </w:r>
+      <w:r>
+        <w:t>6</w:t>
+      </w:r>
+      <w:r>
+        <w:t xml:space="preserve"> </w:t>
+      </w:r>
+      <w:r>
+        <w:rPr>
+          <w:rFonts w:hint="eastAsia"/>
+        </w:rPr>
+        <w:t>推荐预测</w:t>
+      </w:r>
+    </w:p>
+    <w:p>
+      <w:pPr>
+        <w:rPr>
+          <w:b/>
+        </w:rPr>
+      </w:pPr>
+      <w:r>
+        <w:rPr>
+          <w:rFonts w:hint="eastAsia"/>
+          <w:b/>
+        </w:rPr>
+        <w:t>1</w:t>
+      </w:r>
+      <w:r>
+        <w:rPr>
+          <w:rFonts w:hint="eastAsia"/>
+          <w:b/>
+        </w:rPr>
+        <w:t>）</w:t>
+      </w:r>
+      <w:r>
+        <w:rPr>
+          <w:rFonts w:hint="eastAsia"/>
+          <w:b/>
+        </w:rPr>
+        <w:t>Python</w:t>
+      </w:r>
+      <w:r>
+        <w:rPr>
+          <w:rFonts w:hint="eastAsia"/>
+          <w:b/>
+        </w:rPr>
+        <w:t>版</w:t>
+      </w:r>
+    </w:p>
+    <w:p>
+      <w:r>
+        <w:rPr>
+          <w:noProof/>
+        </w:rPr>
+        <w:drawing>
+          <wp:inline distT="0" distB="0" distL="0" distR="0" wp14:anchorId="2A8D44CC" wp14:editId="08950CB2">
+            <wp:extent cx="3803845" cy="1822544"/>
+            <wp:effectExtent l="0" t="0" r="6350" b="6350"/>
+            <wp:docPr id="10" name="图片 10"/>
+            <wp:cNvGraphicFramePr>
+              <a:graphicFrameLocks xmlns:a="http://schemas.openxmlformats.org/drawingml/2006/main" noChangeAspect="1"/>
+            </wp:cNvGraphicFramePr>
+            <a:graphic xmlns:a="http://schemas.openxmlformats.org/drawingml/2006/main">
+              <a:graphicData uri="http://schemas.openxmlformats.org/drawingml/2006/picture">
+                <pic:pic xmlns:pic="http://schemas.openxmlformats.org/drawingml/2006/picture">
+                  <pic:nvPicPr>
+                    <pic:cNvPr id="1" name=""/>
+                    <pic:cNvPicPr/>
+                  </pic:nvPicPr>
+                  <pic:blipFill>
+                    <a:blip r:embed="rId23"/>
+                    <a:stretch>
+                      <a:fillRect/>
+                    </a:stretch>
+                  </pic:blipFill>
+                  <pic:spPr>
+                    <a:xfrm>
+                      <a:off x="0" y="0"/>
+                      <a:ext cx="3803845" cy="1822544"/>
+                    </a:xfrm>
+                    <a:prstGeom prst="rect">
+                      <a:avLst/>
+                    </a:prstGeom>
+                  </pic:spPr>
+                </pic:pic>
+              </a:graphicData>
+            </a:graphic>
+          </wp:inline>
+        </w:drawing>
+      </w:r>
+    </w:p>
+    <w:p>
+      <w:pPr>
+        <w:pStyle w:val="a3"/>
+        <w:numPr>
+          <w:ilvl w:val="0"/>
+          <w:numId w:val="31"/>
+        </w:numPr>
+        <w:ind w:firstLineChars="0"/>
+        <w:rPr>
+          <w:b/>
+        </w:rPr>
+      </w:pPr>
+      <w:proofErr w:type="spellStart"/>
+      <w:r>
+        <w:rPr>
+          <w:rFonts w:hint="eastAsia"/>
+          <w:b/>
+        </w:rPr>
+        <w:t>tensorflow</w:t>
+      </w:r>
+      <w:proofErr w:type="spellEnd"/>
+      <w:r>
+        <w:rPr>
+          <w:rFonts w:hint="eastAsia"/>
+          <w:b/>
+        </w:rPr>
+        <w:t>版</w:t>
+      </w:r>
+    </w:p>
+    <w:p>
+      <w:r>
+        <w:rPr>
+          <w:noProof/>
+        </w:rPr>
+        <w:lastRenderedPageBreak/>
+        <w:drawing>
+          <wp:inline distT="0" distB="0" distL="0" distR="0" wp14:anchorId="7112727E" wp14:editId="6BBF3A71">
+            <wp:extent cx="3905451" cy="1714588"/>
+            <wp:effectExtent l="0" t="0" r="0" b="0"/>
+            <wp:docPr id="16" name="图片 16"/>
+            <wp:cNvGraphicFramePr>
+              <a:graphicFrameLocks xmlns:a="http://schemas.openxmlformats.org/drawingml/2006/main" noChangeAspect="1"/>
+            </wp:cNvGraphicFramePr>
+            <a:graphic xmlns:a="http://schemas.openxmlformats.org/drawingml/2006/main">
+              <a:graphicData uri="http://schemas.openxmlformats.org/drawingml/2006/picture">
+                <pic:pic xmlns:pic="http://schemas.openxmlformats.org/drawingml/2006/picture">
+                  <pic:nvPicPr>
+                    <pic:cNvPr id="1" name=""/>
+                    <pic:cNvPicPr/>
+                  </pic:nvPicPr>
+                  <pic:blipFill>
+                    <a:blip r:embed="rId24"/>
+                    <a:stretch>
+                      <a:fillRect/>
+                    </a:stretch>
+                  </pic:blipFill>
+                  <pic:spPr>
+                    <a:xfrm>
+                      <a:off x="0" y="0"/>
                       <a:ext cx="3905451" cy="1714588"/>
                     </a:xfrm>
                     <a:prstGeom prst="rect">
@@ -8493,18 +8452,48 @@
     <w:p>
       <w:pPr>
         <w:rPr>
-          <w:rFonts w:hint="eastAsia"/>
-        </w:rPr>
-      </w:pPr>
+          <w:b/>
+        </w:rPr>
+      </w:pPr>
+      <w:r>
+        <w:rPr>
+          <w:rFonts w:hint="eastAsia"/>
+          <w:b/>
+        </w:rPr>
+        <w:t>1</w:t>
+      </w:r>
+      <w:r>
+        <w:rPr>
+          <w:rFonts w:hint="eastAsia"/>
+          <w:b/>
+        </w:rPr>
+        <w:t>）</w:t>
+      </w:r>
+      <w:r>
+        <w:rPr>
+          <w:rFonts w:hint="eastAsia"/>
+          <w:b/>
+        </w:rPr>
+        <w:t>Python</w:t>
+      </w:r>
+      <w:r>
+        <w:rPr>
+          <w:rFonts w:hint="eastAsia"/>
+          <w:b/>
+        </w:rPr>
+        <w:t>版</w:t>
+      </w:r>
+    </w:p>
+    <w:p>
       <w:r>
         <w:rPr>
           <w:noProof/>
         </w:rPr>
         <w:drawing>
-          <wp:inline distT="0" distB="0" distL="0" distR="0" wp14:anchorId="5768C049" wp14:editId="68A58F00">
-            <wp:extent cx="5274310" cy="3662045"/>
+          <wp:inline distT="0" distB="0" distL="0" distR="0" wp14:anchorId="6A076276" wp14:editId="7A570440">
+            <wp:extent cx="5274310" cy="3417570"/>
             <wp:effectExtent l="0" t="0" r="2540" b="0"/>
-            <wp:docPr id="12" name="图片 12" descr="2)4$YE$EWA24N30D`{A]ZPF"/>
+            <wp:docPr id="20" name="图片 20"/>
             <wp:cNvGraphicFramePr>
               <a:graphicFrameLocks xmlns:a="http://schemas.openxmlformats.org/drawingml/2006/main" noChangeAspect="1"/>
             </wp:cNvGraphicFramePr>
@@ -8512,36 +8501,23 @@
               <a:graphicData uri="http://schemas.openxmlformats.org/drawingml/2006/picture">
                 <pic:pic xmlns:pic="http://schemas.openxmlformats.org/drawingml/2006/picture">
                   <pic:nvPicPr>
-                    <pic:cNvPr id="0" name="图片 4" descr="2)4$YE$EWA24N30D`{A]ZPF"/>
-                    <pic:cNvPicPr>
-                      <a:picLocks noChangeAspect="1" noChangeArrowheads="1"/>
-                    </pic:cNvPicPr>
+                    <pic:cNvPr id="1" name=""/>
+                    <pic:cNvPicPr/>
                   </pic:nvPicPr>
                   <pic:blipFill>
-                    <a:blip r:embed="rId23" cstate="print">
-                      <a:extLst>
-                        <a:ext uri="{28A0092B-C50C-407E-A947-70E740481C1C}">
-                          <a14:useLocalDpi xmlns:a14="http://schemas.microsoft.com/office/drawing/2010/main" val="0"/>
-                        </a:ext>
-                      </a:extLst>
-                    </a:blip>
-                    <a:srcRect/>
+                    <a:blip r:embed="rId25"/>
                     <a:stretch>
                       <a:fillRect/>
                     </a:stretch>
                   </pic:blipFill>
-                  <pic:spPr bwMode="auto">
+                  <pic:spPr>
                     <a:xfrm>
                       <a:off x="0" y="0"/>
-                      <a:ext cx="5274310" cy="3662045"/>
+                      <a:ext cx="5274310" cy="3417570"/>
                     </a:xfrm>
                     <a:prstGeom prst="rect">
                       <a:avLst/>
                     </a:prstGeom>
-                    <a:noFill/>
-                    <a:ln>
-                      <a:noFill/>
-                    </a:ln>
                   </pic:spPr>
                 </pic:pic>
               </a:graphicData>
@@ -8550,12 +8526,45 @@
         </w:drawing>
       </w:r>
     </w:p>
+    <w:p/>
+    <w:p/>
     <w:p>
       <w:pPr>
         <w:rPr>
           <w:rFonts w:hint="eastAsia"/>
-        </w:rPr>
-      </w:pPr>
+          <w:b/>
+        </w:rPr>
+      </w:pPr>
+      <w:r>
+        <w:rPr>
+          <w:rFonts w:hint="eastAsia"/>
+          <w:b/>
+        </w:rPr>
+        <w:t>2</w:t>
+      </w:r>
+      <w:r>
+        <w:rPr>
+          <w:rFonts w:hint="eastAsia"/>
+          <w:b/>
+        </w:rPr>
+        <w:t>）</w:t>
+      </w:r>
+      <w:proofErr w:type="spellStart"/>
+      <w:r>
+        <w:rPr>
+          <w:rFonts w:hint="eastAsia"/>
+          <w:b/>
+        </w:rPr>
+        <w:t>tensorflow</w:t>
+      </w:r>
+      <w:proofErr w:type="spellEnd"/>
+      <w:r>
+        <w:rPr>
+          <w:rFonts w:hint="eastAsia"/>
+          <w:b/>
+        </w:rPr>
+        <w:t>版</w:t>
+      </w:r>
     </w:p>
     <w:p>
       <w:pPr>
@@ -8567,11 +8576,12 @@
         <w:rPr>
           <w:noProof/>
         </w:rPr>
+        <w:lastRenderedPageBreak/>
         <w:drawing>
-          <wp:inline distT="0" distB="0" distL="0" distR="0" wp14:anchorId="326BF514" wp14:editId="72A5C054">
-            <wp:extent cx="5270500" cy="1841500"/>
-            <wp:effectExtent l="0" t="0" r="6350" b="6350"/>
-            <wp:docPr id="11" name="图片 11" descr="ZE@8K4{1N5K{$D74_LLGL%0"/>
+          <wp:inline distT="0" distB="0" distL="0" distR="0" wp14:anchorId="6832B7F6" wp14:editId="5E4EAAB4">
+            <wp:extent cx="5274310" cy="2151380"/>
+            <wp:effectExtent l="0" t="0" r="2540" b="1270"/>
+            <wp:docPr id="17" name="图片 17"/>
             <wp:cNvGraphicFramePr>
               <a:graphicFrameLocks xmlns:a="http://schemas.openxmlformats.org/drawingml/2006/main" noChangeAspect="1"/>
             </wp:cNvGraphicFramePr>
@@ -8579,36 +8589,23 @@
               <a:graphicData uri="http://schemas.openxmlformats.org/drawingml/2006/picture">
                 <pic:pic xmlns:pic="http://schemas.openxmlformats.org/drawingml/2006/picture">
                   <pic:nvPicPr>
-                    <pic:cNvPr id="0" name="图片 5" descr="ZE@8K4{1N5K{$D74_LLGL%0"/>
-                    <pic:cNvPicPr>
-                      <a:picLocks noChangeAspect="1" noChangeArrowheads="1"/>
-                    </pic:cNvPicPr>
+                    <pic:cNvPr id="1" name=""/>
+                    <pic:cNvPicPr/>
                   </pic:nvPicPr>
                   <pic:blipFill>
-                    <a:blip r:embed="rId24">
-                      <a:extLst>
-                        <a:ext uri="{28A0092B-C50C-407E-A947-70E740481C1C}">
-                          <a14:useLocalDpi xmlns:a14="http://schemas.microsoft.com/office/drawing/2010/main" val="0"/>
-                        </a:ext>
-                      </a:extLst>
-                    </a:blip>
-                    <a:srcRect/>
+                    <a:blip r:embed="rId26"/>
                     <a:stretch>
                       <a:fillRect/>
                     </a:stretch>
                   </pic:blipFill>
-                  <pic:spPr bwMode="auto">
+                  <pic:spPr>
                     <a:xfrm>
                       <a:off x="0" y="0"/>
-                      <a:ext cx="5270500" cy="1841500"/>
+                      <a:ext cx="5274310" cy="2151380"/>
                     </a:xfrm>
                     <a:prstGeom prst="rect">
                       <a:avLst/>
                     </a:prstGeom>
-                    <a:noFill/>
-                    <a:ln>
-                      <a:noFill/>
-                    </a:ln>
                   </pic:spPr>
                 </pic:pic>
               </a:graphicData>
@@ -8620,9 +8617,6 @@
     <w:p>
       <w:pPr>
         <w:pStyle w:val="2"/>
-        <w:rPr>
-          <w:rFonts w:hint="eastAsia"/>
-        </w:rPr>
       </w:pPr>
       <w:r>
         <w:rPr>
@@ -8641,11 +8635,6 @@
       </w:r>
     </w:p>
     <w:p>
-      <w:pPr>
-        <w:rPr>
-          <w:rFonts w:hint="eastAsia"/>
-        </w:rPr>
-      </w:pPr>
       <w:r>
         <w:rPr>
           <w:rFonts w:hint="eastAsia"/>
@@ -8659,8 +8648,6 @@
         </w:rPr>
         <w:t>bach_size</w:t>
       </w:r>
-      <w:bookmarkStart w:id="0" w:name="_GoBack"/>
-      <w:bookmarkEnd w:id="0"/>
       <w:proofErr w:type="spellEnd"/>
       <w:r>
         <w:rPr>
@@ -8815,8 +8802,8 @@
       </w:r>
     </w:p>
     <w:sectPr>
-      <w:headerReference w:type="default" r:id="rId25"/>
-      <w:footerReference w:type="default" r:id="rId26"/>
+      <w:headerReference w:type="default" r:id="rId27"/>
+      <w:footerReference w:type="default" r:id="rId28"/>
       <w:pgSz w:w="11906" w:h="16838"/>
       <w:pgMar w:top="1440" w:right="1800" w:bottom="1440" w:left="1800" w:header="851" w:footer="992" w:gutter="0"/>
       <w:cols w:space="425"/>
@@ -8928,13 +8915,7 @@
       <w:rPr>
         <w:rFonts w:hint="eastAsia"/>
       </w:rPr>
-      <w:t>年</w:t>
-    </w:r>
-    <w:r>
-      <w:rPr>
-        <w:rFonts w:hint="eastAsia"/>
-      </w:rPr>
-      <w:t>推荐系统技术第一次作业</w:t>
+      <w:t>年推荐系统技术第一次作业</w:t>
     </w:r>
   </w:p>
 </w:hdr>
@@ -12129,6 +12110,7 @@
   <w:style w:type="character" w:default="1" w:styleId="a0">
     <w:name w:val="Default Paragraph Font"/>
     <w:uiPriority w:val="1"/>
+    <w:semiHidden/>
     <w:unhideWhenUsed/>
   </w:style>
   <w:style w:type="table" w:default="1" w:styleId="a1">
@@ -13020,7 +13002,7 @@
 </file>
 
 <file path=customXml/itemProps1.xml><?xml version="1.0" encoding="utf-8"?>
-<ds:datastoreItem xmlns:ds="http://schemas.openxmlformats.org/officeDocument/2006/customXml" ds:itemID="{1D989800-516D-4779-8BB4-C7712C0A7440}">
+<ds:datastoreItem xmlns:ds="http://schemas.openxmlformats.org/officeDocument/2006/customXml" ds:itemID="{0153A9BC-A9B3-412E-AD32-9FA7E6A81DB8}">
   <ds:schemaRefs>
     <ds:schemaRef ds:uri="http://schemas.openxmlformats.org/officeDocument/2006/bibliography"/>
   </ds:schemaRefs>

</xml_diff>

<commit_message>
ADD：wide & deep init
</commit_message>
<xml_diff>
--- a/recommendation/bpr/BPR算法设计文档.docx
+++ b/recommendation/bpr/BPR算法设计文档.docx
@@ -29,40 +29,86 @@
     </w:p>
     <w:p>
       <w:pPr>
-        <w:pStyle w:val="2"/>
-      </w:pPr>
-      <w:r>
-        <w:t xml:space="preserve">1. </w:t>
-      </w:r>
-      <w:r>
-        <w:rPr>
-          <w:rFonts w:hint="eastAsia"/>
-        </w:rPr>
-        <w:t>BPR算法介绍</w:t>
-      </w:r>
+        <w:jc w:val="right"/>
+        <w:rPr>
+          <w:rFonts w:hint="eastAsia"/>
+        </w:rPr>
+      </w:pPr>
+      <w:r>
+        <w:rPr>
+          <w:rFonts w:hint="eastAsia"/>
+        </w:rPr>
+        <w:t>小组成员：</w:t>
+      </w:r>
+      <w:r>
+        <w:rPr>
+          <w:rFonts w:ascii="Segoe UI" w:hAnsi="Segoe UI" w:cs="Segoe UI"/>
+          <w:color w:val="24292E"/>
+          <w:shd w:val="clear" w:color="auto" w:fill="FFFFFF"/>
+        </w:rPr>
+        <w:t>龚润宇、梅楚鹤</w:t>
+      </w:r>
+      <w:r>
+        <w:rPr>
+          <w:rFonts w:ascii="Segoe UI" w:hAnsi="Segoe UI" w:cs="Segoe UI" w:hint="eastAsia"/>
+          <w:color w:val="24292E"/>
+          <w:shd w:val="clear" w:color="auto" w:fill="FFFFFF"/>
+        </w:rPr>
+        <w:t>、</w:t>
+      </w:r>
+      <w:r>
+        <w:rPr>
+          <w:rFonts w:hint="eastAsia"/>
+        </w:rPr>
+        <w:t>王胜广、</w:t>
+      </w:r>
+      <w:r>
+        <w:rPr>
+          <w:rFonts w:ascii="Segoe UI" w:hAnsi="Segoe UI" w:cs="Segoe UI"/>
+          <w:color w:val="24292E"/>
+          <w:shd w:val="clear" w:color="auto" w:fill="FFFFFF"/>
+        </w:rPr>
+        <w:t>柳俊志、尹国健</w:t>
+      </w:r>
+      <w:bookmarkStart w:id="0" w:name="_GoBack"/>
+      <w:bookmarkEnd w:id="0"/>
     </w:p>
     <w:p>
       <w:pPr>
-        <w:pStyle w:val="3"/>
-      </w:pPr>
-      <w:r>
-        <w:rPr>
-          <w:rFonts w:hint="eastAsia"/>
-        </w:rPr>
-        <w:t>1</w:t>
-      </w:r>
-      <w:r>
-        <w:t xml:space="preserve">.1 </w:t>
-      </w:r>
-      <w:r>
-        <w:rPr>
-          <w:rFonts w:hint="eastAsia"/>
-        </w:rPr>
-        <w:t>背景</w:t>
+        <w:pStyle w:val="2"/>
+      </w:pPr>
+      <w:r>
+        <w:t xml:space="preserve">1. </w:t>
+      </w:r>
+      <w:r>
+        <w:rPr>
+          <w:rFonts w:hint="eastAsia"/>
+        </w:rPr>
+        <w:t>BPR算法介绍</w:t>
       </w:r>
     </w:p>
     <w:p>
       <w:pPr>
+        <w:pStyle w:val="3"/>
+      </w:pPr>
+      <w:r>
+        <w:rPr>
+          <w:rFonts w:hint="eastAsia"/>
+        </w:rPr>
+        <w:t>1</w:t>
+      </w:r>
+      <w:r>
+        <w:t xml:space="preserve">.1 </w:t>
+      </w:r>
+      <w:r>
+        <w:rPr>
+          <w:rFonts w:hint="eastAsia"/>
+        </w:rPr>
+        <w:t>背景</w:t>
+      </w:r>
+    </w:p>
+    <w:p>
+      <w:pPr>
         <w:ind w:firstLineChars="200" w:firstLine="420"/>
       </w:pPr>
       <w:r>
@@ -81,21 +127,7 @@
         <w:rPr>
           <w:rFonts w:hint="eastAsia"/>
         </w:rPr>
-        <w:t>，这类算法将排序问题被转化为分类、回归之类的问题，并使用现有分类、回归等方法进行实现。第二类排序算法是</w:t>
-      </w:r>
-      <w:proofErr w:type="gramStart"/>
-      <w:r>
-        <w:rPr>
-          <w:rFonts w:hint="eastAsia"/>
-        </w:rPr>
-        <w:t>成对方</w:t>
-      </w:r>
-      <w:proofErr w:type="gramEnd"/>
-      <w:r>
-        <w:rPr>
-          <w:rFonts w:hint="eastAsia"/>
-        </w:rPr>
-        <w:t>法</w:t>
+        <w:t>，这类算法将排序问题被转化为分类、回归之类的问题，并使用现有分类、回归等方法进行实现。第二类排序算法是成对方法</w:t>
       </w:r>
       <w:r>
         <w:rPr>
@@ -125,21 +157,7 @@
         <w:rPr>
           <w:rFonts w:hint="eastAsia"/>
         </w:rPr>
-        <w:t>(</w:t>
-      </w:r>
-      <w:proofErr w:type="spellStart"/>
-      <w:r>
-        <w:rPr>
-          <w:rFonts w:hint="eastAsia"/>
-        </w:rPr>
-        <w:t>a,b</w:t>
-      </w:r>
-      <w:proofErr w:type="spellEnd"/>
-      <w:r>
-        <w:rPr>
-          <w:rFonts w:hint="eastAsia"/>
-        </w:rPr>
-        <w:t>)</w:t>
+        <w:t>(a,b)</w:t>
       </w:r>
       <w:r>
         <w:rPr>
@@ -368,14 +386,12 @@
         </w:rPr>
         <w:t>对物品</w:t>
       </w:r>
-      <w:proofErr w:type="spellStart"/>
       <w:r>
         <w:rPr>
           <w:rFonts w:ascii="Cambria Math" w:hAnsi="Cambria Math"/>
         </w:rPr>
         <w:t>i</w:t>
       </w:r>
-      <w:proofErr w:type="spellEnd"/>
       <w:r>
         <w:rPr>
           <w:rFonts w:ascii="Cambria Math" w:hAnsi="Cambria Math" w:hint="eastAsia"/>
@@ -484,21 +500,7 @@
         <w:rPr>
           <w:rFonts w:hint="eastAsia"/>
         </w:rPr>
-        <w:t>中的所有</w:t>
-      </w:r>
-      <w:proofErr w:type="gramStart"/>
-      <w:r>
-        <w:rPr>
-          <w:rFonts w:hint="eastAsia"/>
-        </w:rPr>
-        <w:t>缺失值</w:t>
-      </w:r>
-      <w:proofErr w:type="gramEnd"/>
-      <w:r>
-        <w:rPr>
-          <w:rFonts w:hint="eastAsia"/>
-        </w:rPr>
-        <w:t>设为</w:t>
+        <w:t>中的所有缺失值设为</w:t>
       </w:r>
       <w:r>
         <w:rPr>
@@ -522,21 +524,7 @@
         <w:rPr>
           <w:rFonts w:hint="eastAsia"/>
         </w:rPr>
-        <w:t>而事实上这些</w:t>
-      </w:r>
-      <w:proofErr w:type="gramStart"/>
-      <w:r>
-        <w:rPr>
-          <w:rFonts w:hint="eastAsia"/>
-        </w:rPr>
-        <w:t>缺失值</w:t>
-      </w:r>
-      <w:proofErr w:type="gramEnd"/>
-      <w:r>
-        <w:rPr>
-          <w:rFonts w:hint="eastAsia"/>
-        </w:rPr>
-        <w:t>代表的是用户不感兴趣的物品和感兴趣而未发生关联的物品的集合</w:t>
+        <w:t>而事实上这些缺失值代表的是用户不感兴趣的物品和感兴趣而未发生关联的物品的集合</w:t>
       </w:r>
       <w:r>
         <w:rPr>
@@ -560,21 +548,7 @@
         <w:rPr>
           <w:rFonts w:hint="eastAsia"/>
         </w:rPr>
-        <w:t>代替全部</w:t>
-      </w:r>
-      <w:proofErr w:type="gramStart"/>
-      <w:r>
-        <w:rPr>
-          <w:rFonts w:hint="eastAsia"/>
-        </w:rPr>
-        <w:t>缺失值</w:t>
-      </w:r>
-      <w:proofErr w:type="gramEnd"/>
-      <w:r>
-        <w:rPr>
-          <w:rFonts w:hint="eastAsia"/>
-        </w:rPr>
-        <w:t>后，再经过机器学习拟合出来的模型理论上不能推荐任何东西，只能通过正则化的方法来避免过拟合</w:t>
+        <w:t>代替全部缺失值后，再经过机器学习拟合出来的模型理论上不能推荐任何东西，只能通过正则化的方法来避免过拟合</w:t>
       </w:r>
       <w:r>
         <w:rPr>
@@ -826,14 +800,7 @@
         <w:rPr>
           <w:rFonts w:hint="eastAsia"/>
         </w:rPr>
-        <w:t>造成</w:t>
-      </w:r>
-      <w:r>
-        <w:rPr>
-          <w:rFonts w:hint="eastAsia"/>
-        </w:rPr>
-        <w:lastRenderedPageBreak/>
-        <w:t>的混淆，再经过算法计算得到其余物品之间未知的偏好关系，从而实现物品间的排序</w:t>
+        <w:t>造成的混淆，再经过算法计算得到其余物品之间未知的偏好关系，从而实现物品间的排序</w:t>
       </w:r>
       <w:r>
         <w:rPr>
@@ -921,21 +888,7 @@
         <w:rPr>
           <w:rFonts w:ascii="Cambria Math" w:hAnsi="Cambria Math"/>
         </w:rPr>
-        <w:t>(</w:t>
-      </w:r>
-      <w:proofErr w:type="spellStart"/>
-      <w:r>
-        <w:rPr>
-          <w:rFonts w:ascii="Cambria Math" w:hAnsi="Cambria Math"/>
-        </w:rPr>
-        <w:t>i</w:t>
-      </w:r>
-      <w:proofErr w:type="spellEnd"/>
-      <w:r>
-        <w:rPr>
-          <w:rFonts w:ascii="Cambria Math" w:hAnsi="Cambria Math"/>
-        </w:rPr>
-        <w:t>, j)</w:t>
+        <w:t>(i, j)</w:t>
       </w:r>
       <w:r>
         <w:rPr>
@@ -987,14 +940,12 @@
         </w:rPr>
         <w:t>对</w:t>
       </w:r>
-      <w:proofErr w:type="spellStart"/>
       <w:r>
         <w:rPr>
           <w:rFonts w:ascii="Cambria Math" w:hAnsi="Cambria Math"/>
         </w:rPr>
         <w:t>i</w:t>
       </w:r>
-      <w:proofErr w:type="spellEnd"/>
       <w:r>
         <w:rPr>
           <w:rFonts w:ascii="Cambria Math" w:hAnsi="Cambria Math" w:hint="eastAsia"/>
@@ -1202,14 +1153,12 @@
         </w:rPr>
         <w:t>对物品</w:t>
       </w:r>
-      <w:proofErr w:type="spellStart"/>
       <w:r>
         <w:rPr>
           <w:rFonts w:ascii="Cambria Math" w:hAnsi="Cambria Math"/>
         </w:rPr>
         <w:t>i</w:t>
       </w:r>
-      <w:proofErr w:type="spellEnd"/>
       <w:r>
         <w:rPr>
           <w:rFonts w:hint="eastAsia"/>
@@ -1663,14 +1612,12 @@
         </w:rPr>
         <w:t>对</w:t>
       </w:r>
-      <w:proofErr w:type="spellStart"/>
       <w:r>
         <w:rPr>
           <w:rFonts w:ascii="Cambria Math" w:hAnsi="Cambria Math"/>
         </w:rPr>
         <w:t>i</w:t>
       </w:r>
-      <w:proofErr w:type="spellEnd"/>
       <w:r>
         <w:rPr>
           <w:rFonts w:ascii="Cambria Math" w:hAnsi="Cambria Math" w:hint="eastAsia"/>
@@ -1687,16 +1634,8 @@
         <w:rPr>
           <w:rFonts w:hint="eastAsia"/>
         </w:rPr>
-        <w:t>的</w:t>
-      </w:r>
-      <w:proofErr w:type="gramStart"/>
-      <w:r>
-        <w:rPr>
-          <w:rFonts w:hint="eastAsia"/>
-        </w:rPr>
-        <w:t>偏好值</w:t>
-      </w:r>
-      <w:proofErr w:type="gramEnd"/>
+        <w:t>的偏好值</w:t>
+      </w:r>
       <m:oMath>
         <m:sSub>
           <m:sSubPr>
@@ -1981,14 +1920,12 @@
         </w:rPr>
         <w:t>中的每一行表示一个物品</w:t>
       </w:r>
-      <w:proofErr w:type="spellStart"/>
       <w:r>
         <w:rPr>
           <w:rFonts w:hint="eastAsia"/>
         </w:rPr>
         <w:t>i</w:t>
       </w:r>
-      <w:proofErr w:type="spellEnd"/>
       <w:r>
         <w:rPr>
           <w:rFonts w:hint="eastAsia"/>
@@ -2333,14 +2270,12 @@
         </w:rPr>
         <w:t>在同时有物品</w:t>
       </w:r>
-      <w:proofErr w:type="spellStart"/>
       <w:r>
         <w:rPr>
           <w:rFonts w:ascii="Cambria Math" w:hAnsi="Cambria Math"/>
         </w:rPr>
         <w:t>i</w:t>
       </w:r>
-      <w:proofErr w:type="spellEnd"/>
       <w:r>
         <w:rPr>
           <w:rFonts w:ascii="Cambria Math" w:hAnsi="Cambria Math" w:hint="eastAsia"/>
@@ -2359,14 +2294,12 @@
         </w:rPr>
         <w:t>的时候点击了</w:t>
       </w:r>
-      <w:proofErr w:type="spellStart"/>
       <w:r>
         <w:rPr>
           <w:rFonts w:ascii="Cambria Math" w:hAnsi="Cambria Math"/>
         </w:rPr>
         <w:t>i</w:t>
       </w:r>
-      <w:proofErr w:type="spellEnd"/>
       <w:r>
         <w:rPr>
           <w:rFonts w:ascii="Cambria Math" w:hAnsi="Cambria Math" w:hint="eastAsia"/>
@@ -2377,117 +2310,85 @@
         <w:rPr>
           <w:rFonts w:ascii="Cambria Math" w:hAnsi="Cambria Math"/>
         </w:rPr>
-        <w:t>&lt;</w:t>
-      </w:r>
-      <w:proofErr w:type="spellStart"/>
+        <w:t>&lt;u,i,j&gt;</w:t>
+      </w:r>
+      <w:r>
+        <w:rPr>
+          <w:rFonts w:ascii="Cambria Math" w:hAnsi="Cambria Math" w:hint="eastAsia"/>
+        </w:rPr>
+        <w:t>，它表示对用户</w:t>
+      </w:r>
       <w:r>
         <w:rPr>
           <w:rFonts w:ascii="Cambria Math" w:hAnsi="Cambria Math"/>
         </w:rPr>
-        <w:t>u,i,j</w:t>
-      </w:r>
-      <w:proofErr w:type="spellEnd"/>
+        <w:t>u</w:t>
+      </w:r>
+      <w:r>
+        <w:rPr>
+          <w:rFonts w:ascii="Cambria Math" w:hAnsi="Cambria Math" w:hint="eastAsia"/>
+        </w:rPr>
+        <w:t>来说，</w:t>
+      </w:r>
       <w:r>
         <w:rPr>
           <w:rFonts w:ascii="Cambria Math" w:hAnsi="Cambria Math"/>
         </w:rPr>
-        <w:t>&gt;</w:t>
+        <w:t>i</w:t>
       </w:r>
       <w:r>
         <w:rPr>
           <w:rFonts w:ascii="Cambria Math" w:hAnsi="Cambria Math" w:hint="eastAsia"/>
         </w:rPr>
-        <w:t>，它表示对用户</w:t>
+        <w:t>的排序要比</w:t>
       </w:r>
       <w:r>
         <w:rPr>
           <w:rFonts w:ascii="Cambria Math" w:hAnsi="Cambria Math"/>
         </w:rPr>
+        <w:t>j</w:t>
+      </w:r>
+      <w:r>
+        <w:rPr>
+          <w:rFonts w:ascii="Cambria Math" w:hAnsi="Cambria Math" w:hint="eastAsia"/>
+        </w:rPr>
+        <w:t>靠前。如果对于用户</w:t>
+      </w:r>
+      <w:r>
+        <w:rPr>
+          <w:rFonts w:ascii="Cambria Math" w:hAnsi="Cambria Math"/>
+        </w:rPr>
         <w:t>u</w:t>
       </w:r>
       <w:r>
         <w:rPr>
           <w:rFonts w:ascii="Cambria Math" w:hAnsi="Cambria Math" w:hint="eastAsia"/>
         </w:rPr>
-        <w:t>来说，</w:t>
-      </w:r>
-      <w:proofErr w:type="spellStart"/>
+        <w:t>来说我们有</w:t>
+      </w:r>
       <w:r>
         <w:rPr>
           <w:rFonts w:ascii="Cambria Math" w:hAnsi="Cambria Math"/>
         </w:rPr>
-        <w:t>i</w:t>
-      </w:r>
-      <w:proofErr w:type="spellEnd"/>
+        <w:t>m</w:t>
+      </w:r>
       <w:r>
         <w:rPr>
           <w:rFonts w:ascii="Cambria Math" w:hAnsi="Cambria Math" w:hint="eastAsia"/>
         </w:rPr>
-        <w:t>的排序要比</w:t>
+        <w:t>组这样的反馈，那么我们就可以得到</w:t>
       </w:r>
       <w:r>
         <w:rPr>
           <w:rFonts w:ascii="Cambria Math" w:hAnsi="Cambria Math"/>
         </w:rPr>
-        <w:t>j</w:t>
+        <w:t>m</w:t>
       </w:r>
       <w:r>
         <w:rPr>
           <w:rFonts w:ascii="Cambria Math" w:hAnsi="Cambria Math" w:hint="eastAsia"/>
         </w:rPr>
-        <w:t>靠前。如果对于用户</w:t>
-      </w:r>
-      <w:r>
-        <w:rPr>
-          <w:rFonts w:ascii="Cambria Math" w:hAnsi="Cambria Math"/>
-        </w:rPr>
-        <w:t>u</w:t>
-      </w:r>
-      <w:r>
-        <w:rPr>
-          <w:rFonts w:ascii="Cambria Math" w:hAnsi="Cambria Math" w:hint="eastAsia"/>
-        </w:rPr>
-        <w:t>来说我们有</w:t>
-      </w:r>
-      <w:r>
-        <w:rPr>
-          <w:rFonts w:ascii="Cambria Math" w:hAnsi="Cambria Math"/>
-        </w:rPr>
-        <w:t>m</w:t>
-      </w:r>
-      <w:proofErr w:type="gramStart"/>
-      <w:r>
-        <w:rPr>
-          <w:rFonts w:ascii="Cambria Math" w:hAnsi="Cambria Math" w:hint="eastAsia"/>
-        </w:rPr>
-        <w:t>组这样</w:t>
-      </w:r>
-      <w:proofErr w:type="gramEnd"/>
-      <w:r>
-        <w:rPr>
-          <w:rFonts w:ascii="Cambria Math" w:hAnsi="Cambria Math" w:hint="eastAsia"/>
-        </w:rPr>
-        <w:t>的反馈，那么我们就可以得到</w:t>
-      </w:r>
-      <w:r>
-        <w:rPr>
-          <w:rFonts w:ascii="Cambria Math" w:hAnsi="Cambria Math"/>
-        </w:rPr>
-        <w:t>m</w:t>
-      </w:r>
-      <w:proofErr w:type="gramStart"/>
-      <w:r>
-        <w:rPr>
-          <w:rFonts w:ascii="Cambria Math" w:hAnsi="Cambria Math" w:hint="eastAsia"/>
-        </w:rPr>
-        <w:t>组用</w:t>
-      </w:r>
-      <w:proofErr w:type="gramEnd"/>
-      <w:r>
-        <w:rPr>
-          <w:rFonts w:ascii="Cambria Math" w:hAnsi="Cambria Math" w:hint="eastAsia"/>
-        </w:rPr>
-        <w:t>户</w:t>
+        <w:t>组用户</w:t>
       </w:r>
       <w:r>
         <w:rPr>
@@ -3533,6 +3434,7 @@
         <w:rPr>
           <w:rFonts w:hint="eastAsia"/>
         </w:rPr>
+        <w:lastRenderedPageBreak/>
         <w:tab/>
       </w:r>
       <w:r>
@@ -7251,7 +7153,6 @@
         <w:rPr>
           <w:rFonts w:hint="eastAsia"/>
         </w:rPr>
-        <w:lastRenderedPageBreak/>
         <w:t>2</w:t>
       </w:r>
       <w:r>
@@ -7271,14 +7172,12 @@
         </w:rPr>
         <w:t>代码分为</w:t>
       </w:r>
-      <w:proofErr w:type="spellStart"/>
       <w:r>
         <w:rPr>
           <w:rFonts w:hint="eastAsia"/>
         </w:rPr>
         <w:t>tensorflow</w:t>
       </w:r>
-      <w:proofErr w:type="spellEnd"/>
       <w:r>
         <w:rPr>
           <w:rFonts w:hint="eastAsia"/>
@@ -7292,13 +7191,8 @@
         <w:t>python</w:t>
       </w:r>
       <w:r>
-        <w:t xml:space="preserve"> </w:t>
-      </w:r>
-      <w:proofErr w:type="spellStart"/>
-      <w:r>
-        <w:t>numpy</w:t>
-      </w:r>
-      <w:proofErr w:type="spellEnd"/>
+        <w:t xml:space="preserve"> numpy</w:t>
+      </w:r>
       <w:r>
         <w:rPr>
           <w:rFonts w:hint="eastAsia"/>
@@ -7650,7 +7544,6 @@
         </w:rPr>
         <w:t>）</w:t>
       </w:r>
-      <w:proofErr w:type="spellStart"/>
       <w:r>
         <w:rPr>
           <w:rFonts w:hint="eastAsia"/>
@@ -7658,7 +7551,6 @@
         </w:rPr>
         <w:t>tensorflow</w:t>
       </w:r>
-      <w:proofErr w:type="spellEnd"/>
       <w:r>
         <w:rPr>
           <w:rFonts w:hint="eastAsia"/>
@@ -7753,14 +7645,12 @@
       <w:r>
         <w:t xml:space="preserve"> </w:t>
       </w:r>
-      <w:proofErr w:type="spellStart"/>
       <w:r>
         <w:rPr>
           <w:rFonts w:hint="eastAsia"/>
         </w:rPr>
         <w:t>numpy</w:t>
       </w:r>
-      <w:proofErr w:type="spellEnd"/>
       <w:r>
         <w:rPr>
           <w:rFonts w:hint="eastAsia"/>
@@ -7823,14 +7713,12 @@
         </w:rPr>
         <w:t>）</w:t>
       </w:r>
-      <w:proofErr w:type="spellStart"/>
       <w:r>
         <w:rPr>
           <w:rFonts w:hint="eastAsia"/>
         </w:rPr>
         <w:t>tensorflow</w:t>
       </w:r>
-      <w:proofErr w:type="spellEnd"/>
       <w:r>
         <w:rPr>
           <w:rFonts w:hint="eastAsia"/>
@@ -8005,7 +7893,6 @@
         </w:rPr>
         <w:t>）</w:t>
       </w:r>
-      <w:proofErr w:type="spellStart"/>
       <w:r>
         <w:rPr>
           <w:rFonts w:hint="eastAsia"/>
@@ -8013,7 +7900,6 @@
         </w:rPr>
         <w:t>tensorflow</w:t>
       </w:r>
-      <w:proofErr w:type="spellEnd"/>
       <w:r>
         <w:rPr>
           <w:rFonts w:hint="eastAsia"/>
@@ -8186,7 +8072,6 @@
         </w:rPr>
         <w:t>）</w:t>
       </w:r>
-      <w:proofErr w:type="spellStart"/>
       <w:r>
         <w:rPr>
           <w:rFonts w:hint="eastAsia"/>
@@ -8194,7 +8079,6 @@
         </w:rPr>
         <w:t>tensorflow</w:t>
       </w:r>
-      <w:proofErr w:type="spellEnd"/>
       <w:r>
         <w:rPr>
           <w:rFonts w:hint="eastAsia"/>
@@ -8206,7 +8090,6 @@
     <w:p>
       <w:pPr>
         <w:rPr>
-          <w:rFonts w:hint="eastAsia"/>
           <w:b/>
         </w:rPr>
       </w:pPr>
@@ -8250,8 +8133,6 @@
           </wp:inline>
         </w:drawing>
       </w:r>
-      <w:bookmarkStart w:id="0" w:name="_GoBack"/>
-      <w:bookmarkEnd w:id="0"/>
     </w:p>
     <w:p>
       <w:pPr>
@@ -8368,7 +8249,6 @@
           <w:b/>
         </w:rPr>
       </w:pPr>
-      <w:proofErr w:type="spellStart"/>
       <w:r>
         <w:rPr>
           <w:rFonts w:hint="eastAsia"/>
@@ -8376,7 +8256,6 @@
         </w:rPr>
         <w:t>tensorflow</w:t>
       </w:r>
-      <w:proofErr w:type="spellEnd"/>
       <w:r>
         <w:rPr>
           <w:rFonts w:hint="eastAsia"/>
@@ -8531,7 +8410,6 @@
     <w:p>
       <w:pPr>
         <w:rPr>
-          <w:rFonts w:hint="eastAsia"/>
           <w:b/>
         </w:rPr>
       </w:pPr>
@@ -8549,7 +8427,6 @@
         </w:rPr>
         <w:t>）</w:t>
       </w:r>
-      <w:proofErr w:type="spellStart"/>
       <w:r>
         <w:rPr>
           <w:rFonts w:hint="eastAsia"/>
@@ -8557,7 +8434,6 @@
         </w:rPr>
         <w:t>tensorflow</w:t>
       </w:r>
-      <w:proofErr w:type="spellEnd"/>
       <w:r>
         <w:rPr>
           <w:rFonts w:hint="eastAsia"/>
@@ -8567,11 +8443,6 @@
       </w:r>
     </w:p>
     <w:p>
-      <w:pPr>
-        <w:rPr>
-          <w:rFonts w:hint="eastAsia"/>
-        </w:rPr>
-      </w:pPr>
       <w:r>
         <w:rPr>
           <w:noProof/>
@@ -8641,14 +8512,12 @@
         </w:rPr>
         <w:t>训练中发现得</w:t>
       </w:r>
-      <w:proofErr w:type="spellStart"/>
       <w:r>
         <w:rPr>
           <w:rFonts w:hint="eastAsia"/>
         </w:rPr>
         <w:t>bach_size</w:t>
       </w:r>
-      <w:proofErr w:type="spellEnd"/>
       <w:r>
         <w:rPr>
           <w:rFonts w:hint="eastAsia"/>
@@ -13002,7 +12871,7 @@
 </file>
 
 <file path=customXml/itemProps1.xml><?xml version="1.0" encoding="utf-8"?>
-<ds:datastoreItem xmlns:ds="http://schemas.openxmlformats.org/officeDocument/2006/customXml" ds:itemID="{0153A9BC-A9B3-412E-AD32-9FA7E6A81DB8}">
+<ds:datastoreItem xmlns:ds="http://schemas.openxmlformats.org/officeDocument/2006/customXml" ds:itemID="{79045206-1575-43C0-855A-9FEB861B48BB}">
   <ds:schemaRefs>
     <ds:schemaRef ds:uri="http://schemas.openxmlformats.org/officeDocument/2006/bibliography"/>
   </ds:schemaRefs>

</xml_diff>